<commit_message>
Small modification of formal meeting 9.
</commit_message>
<xml_diff>
--- a/minutes/formal/20200215.G17FormalMeetingMinutes9.docx
+++ b/minutes/formal/20200215.G17FormalMeetingMinutes9.docx
@@ -66,6 +66,8 @@
         </w:rPr>
         <w:t>9</w:t>
       </w:r>
+      <w:bookmarkStart w:id="0" w:name="_GoBack"/>
+      <w:bookmarkEnd w:id="0"/>
     </w:p>
     <w:p>
       <w:pPr>
@@ -103,25 +105,7 @@
           <w:sz w:val="24"/>
           <w:szCs w:val="18"/>
         </w:rPr>
-        <w:t>21</w:t>
-      </w:r>
-      <w:r>
-        <w:rPr>
-          <w:rFonts w:ascii="DengXian" w:eastAsia="DengXian" w:hAnsi="DengXian" w:cs="Times New Roman" w:hint="eastAsia"/>
-          <w:color w:val="000000"/>
-          <w:sz w:val="24"/>
-          <w:szCs w:val="18"/>
-        </w:rPr>
-        <w:t>:</w:t>
-      </w:r>
-      <w:r>
-        <w:rPr>
-          <w:rFonts w:ascii="DengXian" w:eastAsia="DengXian" w:hAnsi="DengXian" w:cs="Times New Roman"/>
-          <w:color w:val="000000"/>
-          <w:sz w:val="24"/>
-          <w:szCs w:val="18"/>
-        </w:rPr>
-        <w:t>00</w:t>
+        <w:t>9:00</w:t>
       </w:r>
       <w:r>
         <w:rPr>
@@ -139,52 +123,25 @@
           <w:sz w:val="24"/>
           <w:szCs w:val="18"/>
         </w:rPr>
-        <w:t>22</w:t>
-      </w:r>
-      <w:r>
-        <w:rPr>
-          <w:rFonts w:ascii="DengXian" w:eastAsia="DengXian" w:hAnsi="DengXian" w:cs="Times New Roman" w:hint="eastAsia"/>
-          <w:color w:val="000000"/>
-          <w:sz w:val="24"/>
-          <w:szCs w:val="18"/>
-        </w:rPr>
-        <w:t>:</w:t>
-      </w:r>
-      <w:r>
-        <w:rPr>
-          <w:rFonts w:ascii="DengXian" w:eastAsia="DengXian" w:hAnsi="DengXian" w:cs="Times New Roman"/>
-          <w:color w:val="000000"/>
-          <w:sz w:val="24"/>
-          <w:szCs w:val="18"/>
-        </w:rPr>
-        <w:t>00</w:t>
-      </w:r>
-      <w:r>
-        <w:rPr>
-          <w:rFonts w:ascii="DengXian" w:eastAsia="DengXian" w:hAnsi="DengXian" w:cs="Times New Roman" w:hint="eastAsia"/>
-          <w:color w:val="000000"/>
-          <w:sz w:val="24"/>
-          <w:szCs w:val="18"/>
-        </w:rPr>
-        <w:t>, 20</w:t>
-      </w:r>
-      <w:r>
-        <w:rPr>
-          <w:rFonts w:ascii="DengXian" w:eastAsia="DengXian" w:hAnsi="DengXian" w:cs="Times New Roman"/>
-          <w:color w:val="000000"/>
-          <w:sz w:val="24"/>
-          <w:szCs w:val="18"/>
-        </w:rPr>
-        <w:t>20</w:t>
-      </w:r>
-      <w:r>
-        <w:rPr>
-          <w:rFonts w:ascii="DengXian" w:eastAsia="DengXian" w:hAnsi="DengXian" w:cs="Times New Roman" w:hint="eastAsia"/>
-          <w:color w:val="000000"/>
-          <w:sz w:val="24"/>
-          <w:szCs w:val="18"/>
-        </w:rPr>
-        <w:t>/</w:t>
+        <w:t>9</w:t>
+      </w:r>
+      <w:r>
+        <w:rPr>
+          <w:rFonts w:ascii="DengXian" w:eastAsia="DengXian" w:hAnsi="DengXian" w:cs="Times New Roman"/>
+          <w:color w:val="000000"/>
+          <w:sz w:val="24"/>
+          <w:szCs w:val="18"/>
+        </w:rPr>
+        <w:t>:30</w:t>
+      </w:r>
+      <w:r>
+        <w:rPr>
+          <w:rFonts w:ascii="DengXian" w:eastAsia="DengXian" w:hAnsi="DengXian" w:cs="Times New Roman" w:hint="eastAsia"/>
+          <w:color w:val="000000"/>
+          <w:sz w:val="24"/>
+          <w:szCs w:val="18"/>
+        </w:rPr>
+        <w:t>, 2019/</w:t>
       </w:r>
       <w:r>
         <w:rPr>
@@ -242,26 +199,6 @@
           <w:sz w:val="24"/>
           <w:szCs w:val="18"/>
         </w:rPr>
-        <w:t>Mingchen</w:t>
-      </w:r>
-      <w:proofErr w:type="spellEnd"/>
-      <w:r>
-        <w:rPr>
-          <w:rFonts w:ascii="DengXian" w:eastAsia="DengXian" w:hAnsi="DengXian" w:cs="Times New Roman" w:hint="eastAsia"/>
-          <w:color w:val="000000"/>
-          <w:sz w:val="24"/>
-          <w:szCs w:val="18"/>
-        </w:rPr>
-        <w:t xml:space="preserve">, LI </w:t>
-      </w:r>
-      <w:proofErr w:type="spellStart"/>
-      <w:r>
-        <w:rPr>
-          <w:rFonts w:ascii="DengXian" w:eastAsia="DengXian" w:hAnsi="DengXian" w:cs="Times New Roman" w:hint="eastAsia"/>
-          <w:color w:val="000000"/>
-          <w:sz w:val="24"/>
-          <w:szCs w:val="18"/>
-        </w:rPr>
         <w:t>YiMing</w:t>
       </w:r>
       <w:proofErr w:type="spellEnd"/>
@@ -445,6 +382,15 @@
         </w:rPr>
         <w:t xml:space="preserve"> </w:t>
       </w:r>
+      <w:r>
+        <w:rPr>
+          <w:rFonts w:ascii="DengXian" w:eastAsia="DengXian" w:hAnsi="DengXian" w:cs="Times New Roman"/>
+          <w:color w:val="000000"/>
+          <w:sz w:val="24"/>
+          <w:szCs w:val="18"/>
+        </w:rPr>
+        <w:t xml:space="preserve">ZHU </w:t>
+      </w:r>
       <w:proofErr w:type="spellStart"/>
       <w:r>
         <w:rPr>
@@ -456,24 +402,6 @@
         <w:t>Hongyi</w:t>
       </w:r>
       <w:proofErr w:type="spellEnd"/>
-      <w:r>
-        <w:rPr>
-          <w:rFonts w:ascii="DengXian" w:eastAsia="DengXian" w:hAnsi="DengXian" w:cs="Times New Roman"/>
-          <w:color w:val="000000"/>
-          <w:sz w:val="24"/>
-          <w:szCs w:val="18"/>
-        </w:rPr>
-        <w:t xml:space="preserve"> Z</w:t>
-      </w:r>
-      <w:r>
-        <w:rPr>
-          <w:rFonts w:ascii="DengXian" w:eastAsia="DengXian" w:hAnsi="DengXian" w:cs="Times New Roman"/>
-          <w:color w:val="000000"/>
-          <w:sz w:val="24"/>
-          <w:szCs w:val="18"/>
-        </w:rPr>
-        <w:t>HU</w:t>
-      </w:r>
     </w:p>
     <w:p>
       <w:pPr>
@@ -974,14 +902,43 @@
     </w:p>
     <w:p>
       <w:pPr>
-        <w:rPr>
-          <w:rFonts w:hint="eastAsia"/>
-          <w:sz w:val="24"/>
-          <w:szCs w:val="24"/>
-        </w:rPr>
-      </w:pPr>
-      <w:bookmarkStart w:id="0" w:name="_GoBack"/>
-      <w:bookmarkEnd w:id="0"/>
+        <w:pStyle w:val="a3"/>
+        <w:ind w:left="720" w:firstLineChars="0" w:firstLine="0"/>
+        <w:rPr>
+          <w:sz w:val="24"/>
+          <w:szCs w:val="24"/>
+        </w:rPr>
+      </w:pPr>
+    </w:p>
+    <w:p>
+      <w:pPr>
+        <w:pStyle w:val="a3"/>
+        <w:ind w:left="720" w:firstLineChars="0" w:firstLine="0"/>
+        <w:rPr>
+          <w:sz w:val="24"/>
+          <w:szCs w:val="24"/>
+        </w:rPr>
+      </w:pPr>
+    </w:p>
+    <w:p>
+      <w:pPr>
+        <w:pStyle w:val="a3"/>
+        <w:ind w:left="720" w:firstLineChars="0" w:firstLine="0"/>
+        <w:rPr>
+          <w:sz w:val="24"/>
+          <w:szCs w:val="24"/>
+        </w:rPr>
+      </w:pPr>
+    </w:p>
+    <w:p>
+      <w:pPr>
+        <w:pStyle w:val="a3"/>
+        <w:ind w:left="720" w:firstLineChars="0" w:firstLine="0"/>
+        <w:rPr>
+          <w:sz w:val="24"/>
+          <w:szCs w:val="24"/>
+        </w:rPr>
+      </w:pPr>
     </w:p>
     <w:p>
       <w:pPr>
@@ -1152,7 +1109,25 @@
           <w:sz w:val="24"/>
           <w:szCs w:val="18"/>
         </w:rPr>
-        <w:t xml:space="preserve"> organize archives.</w:t>
+        <w:t xml:space="preserve"> </w:t>
+      </w:r>
+      <w:r>
+        <w:rPr>
+          <w:rFonts w:ascii="DengXian" w:eastAsia="DengXian" w:hAnsi="DengXian" w:cs="Times New Roman" w:hint="eastAsia"/>
+          <w:color w:val="000000"/>
+          <w:sz w:val="24"/>
+          <w:szCs w:val="18"/>
+        </w:rPr>
+        <w:t>makes</w:t>
+      </w:r>
+      <w:r>
+        <w:rPr>
+          <w:rFonts w:ascii="DengXian" w:eastAsia="DengXian" w:hAnsi="DengXian" w:cs="Times New Roman"/>
+          <w:color w:val="000000"/>
+          <w:sz w:val="24"/>
+          <w:szCs w:val="18"/>
+        </w:rPr>
+        <w:t xml:space="preserve"> </w:t>
       </w:r>
     </w:p>
     <w:p>
@@ -1224,7 +1199,16 @@
           <w:sz w:val="24"/>
           <w:szCs w:val="18"/>
         </w:rPr>
-        <w:t xml:space="preserve"> learn Latex</w:t>
+        <w:t xml:space="preserve"> learn </w:t>
+      </w:r>
+      <w:r>
+        <w:rPr>
+          <w:rFonts w:ascii="DengXian" w:eastAsia="DengXian" w:hAnsi="DengXian" w:cs="Times New Roman"/>
+          <w:color w:val="000000"/>
+          <w:sz w:val="24"/>
+          <w:szCs w:val="18"/>
+        </w:rPr>
+        <w:t>test-file and organize archives</w:t>
       </w:r>
     </w:p>
     <w:p>
@@ -1297,6 +1281,58 @@
           <w:szCs w:val="18"/>
         </w:rPr>
         <w:t xml:space="preserve"> do the face recognition functions and build database</w:t>
+      </w:r>
+    </w:p>
+    <w:p>
+      <w:pPr>
+        <w:pStyle w:val="a3"/>
+        <w:numPr>
+          <w:ilvl w:val="0"/>
+          <w:numId w:val="7"/>
+        </w:numPr>
+        <w:ind w:firstLineChars="0"/>
+        <w:rPr>
+          <w:sz w:val="24"/>
+          <w:szCs w:val="24"/>
+        </w:rPr>
+      </w:pPr>
+      <w:r>
+        <w:rPr>
+          <w:rFonts w:ascii="DengXian" w:eastAsia="DengXian" w:hAnsi="DengXian" w:cs="Times New Roman" w:hint="eastAsia"/>
+          <w:color w:val="000000"/>
+          <w:sz w:val="24"/>
+          <w:szCs w:val="18"/>
+        </w:rPr>
+        <w:t>L</w:t>
+      </w:r>
+      <w:r>
+        <w:rPr>
+          <w:rFonts w:ascii="DengXian" w:eastAsia="DengXian" w:hAnsi="DengXian" w:cs="Times New Roman"/>
+          <w:color w:val="000000"/>
+          <w:sz w:val="24"/>
+          <w:szCs w:val="18"/>
+        </w:rPr>
+        <w:t xml:space="preserve">i </w:t>
+      </w:r>
+      <w:proofErr w:type="spellStart"/>
+      <w:r>
+        <w:rPr>
+          <w:rFonts w:ascii="DengXian" w:eastAsia="DengXian" w:hAnsi="DengXian" w:cs="Times New Roman"/>
+          <w:color w:val="000000"/>
+          <w:sz w:val="24"/>
+          <w:szCs w:val="18"/>
+        </w:rPr>
+        <w:t>YiMing</w:t>
+      </w:r>
+      <w:proofErr w:type="spellEnd"/>
+      <w:r>
+        <w:rPr>
+          <w:rFonts w:ascii="DengXian" w:eastAsia="DengXian" w:hAnsi="DengXian" w:cs="Times New Roman"/>
+          <w:color w:val="000000"/>
+          <w:sz w:val="24"/>
+          <w:szCs w:val="18"/>
+        </w:rPr>
+        <w:t xml:space="preserve"> do git</w:t>
       </w:r>
     </w:p>
     <w:sectPr>

</xml_diff>